<commit_message>
22. Extra Features - Check in a booking - 50%
</commit_message>
<xml_diff>
--- a/18. Wild Oasis App/Application Planning.docx
+++ b/18. Wild Oasis App/Application Planning.docx
@@ -1235,7 +1235,13 @@
         </w:numPr>
       </w:pPr>
       <w:r>
-        <w:t>Bookings may not have been paid at guest arrival. Therefore, on check in, users need to accept payment (outside the app) and then conform the payment has been received (inside the app)</w:t>
+        <w:t>Bookings may not have been paid at guest arrival. Therefore, on check in, users need to accept payment (outside the app) and then con</w:t>
+      </w:r>
+      <w:r>
+        <w:t>fi</w:t>
+      </w:r>
+      <w:r>
+        <w:t>rm the payment has been received (inside the app)</w:t>
       </w:r>
     </w:p>
     <w:p>
@@ -1547,229 +1553,182 @@
         </w:numPr>
       </w:pPr>
       <w:r>
+        <w:t>/bookings</w:t>
+      </w:r>
+    </w:p>
+    <w:p>
+      <w:pPr>
+        <w:pStyle w:val="ListParagraph"/>
+        <w:numPr>
+          <w:ilvl w:val="0"/>
+          <w:numId w:val="2"/>
+        </w:numPr>
+      </w:pPr>
+      <w:r>
+        <w:t>Cabins</w:t>
+      </w:r>
+    </w:p>
+    <w:p>
+      <w:pPr>
+        <w:pStyle w:val="ListParagraph"/>
+        <w:numPr>
+          <w:ilvl w:val="1"/>
+          <w:numId w:val="2"/>
+        </w:numPr>
+      </w:pPr>
+      <w:r>
+        <w:t>/cabins</w:t>
+      </w:r>
+    </w:p>
+    <w:p>
+      <w:pPr>
+        <w:pStyle w:val="ListParagraph"/>
+        <w:numPr>
+          <w:ilvl w:val="0"/>
+          <w:numId w:val="2"/>
+        </w:numPr>
+      </w:pPr>
+      <w:r>
+        <w:t>Guests</w:t>
+      </w:r>
+    </w:p>
+    <w:p>
+      <w:pPr>
+        <w:pStyle w:val="ListParagraph"/>
+        <w:numPr>
+          <w:ilvl w:val="0"/>
+          <w:numId w:val="2"/>
+        </w:numPr>
+      </w:pPr>
+      <w:r>
+        <w:t>Dashboard</w:t>
+      </w:r>
+    </w:p>
+    <w:p>
+      <w:pPr>
+        <w:pStyle w:val="ListParagraph"/>
+        <w:numPr>
+          <w:ilvl w:val="1"/>
+          <w:numId w:val="2"/>
+        </w:numPr>
+      </w:pPr>
+      <w:r>
+        <w:t>/dashboard</w:t>
+      </w:r>
+    </w:p>
+    <w:p>
+      <w:pPr>
+        <w:pStyle w:val="ListParagraph"/>
+        <w:numPr>
+          <w:ilvl w:val="1"/>
+          <w:numId w:val="2"/>
+        </w:numPr>
+      </w:pPr>
+      <w:r>
+        <w:t>This is the homepage</w:t>
+      </w:r>
+    </w:p>
+    <w:p>
+      <w:pPr>
+        <w:pStyle w:val="ListParagraph"/>
+        <w:numPr>
+          <w:ilvl w:val="0"/>
+          <w:numId w:val="2"/>
+        </w:numPr>
+      </w:pPr>
+      <w:r>
+        <w:t>Check in Check out</w:t>
+      </w:r>
+    </w:p>
+    <w:p>
+      <w:pPr>
+        <w:pStyle w:val="ListParagraph"/>
+        <w:numPr>
+          <w:ilvl w:val="1"/>
+          <w:numId w:val="2"/>
+        </w:numPr>
+      </w:pPr>
+      <w:r>
+        <w:t>/checkin/:bookingID</w:t>
+      </w:r>
+    </w:p>
+    <w:p>
+      <w:pPr>
+        <w:pStyle w:val="ListParagraph"/>
+        <w:numPr>
+          <w:ilvl w:val="0"/>
+          <w:numId w:val="2"/>
+        </w:numPr>
+      </w:pPr>
+      <w:r>
+        <w:t>App settings</w:t>
+      </w:r>
+      <w:r>
+        <w:tab/>
+      </w:r>
+    </w:p>
+    <w:p>
+      <w:pPr>
+        <w:pStyle w:val="ListParagraph"/>
+        <w:numPr>
+          <w:ilvl w:val="1"/>
+          <w:numId w:val="2"/>
+        </w:numPr>
+      </w:pPr>
+      <w:r>
+        <w:t>/settings</w:t>
+      </w:r>
+    </w:p>
+    <w:p>
+      <w:pPr>
+        <w:pStyle w:val="ListParagraph"/>
+        <w:numPr>
+          <w:ilvl w:val="0"/>
+          <w:numId w:val="2"/>
+        </w:numPr>
+      </w:pPr>
+      <w:r>
+        <w:t>Authentication</w:t>
+      </w:r>
+    </w:p>
+    <w:p>
+      <w:pPr>
+        <w:pStyle w:val="ListParagraph"/>
+        <w:numPr>
+          <w:ilvl w:val="1"/>
+          <w:numId w:val="2"/>
+        </w:numPr>
+      </w:pPr>
+      <w:r>
         <w:t>/</w:t>
       </w:r>
-      <w:proofErr w:type="gramStart"/>
-      <w:r>
-        <w:t>bookings</w:t>
-      </w:r>
-      <w:proofErr w:type="gramEnd"/>
-    </w:p>
-    <w:p>
-      <w:pPr>
-        <w:pStyle w:val="ListParagraph"/>
-        <w:numPr>
-          <w:ilvl w:val="0"/>
-          <w:numId w:val="2"/>
-        </w:numPr>
-      </w:pPr>
-      <w:r>
-        <w:t>Cabins</w:t>
-      </w:r>
-    </w:p>
-    <w:p>
-      <w:pPr>
-        <w:pStyle w:val="ListParagraph"/>
-        <w:numPr>
-          <w:ilvl w:val="1"/>
-          <w:numId w:val="2"/>
-        </w:numPr>
-      </w:pPr>
-      <w:r>
-        <w:t>/</w:t>
-      </w:r>
-      <w:proofErr w:type="gramStart"/>
-      <w:r>
-        <w:t>cabins</w:t>
-      </w:r>
-      <w:proofErr w:type="gramEnd"/>
-    </w:p>
-    <w:p>
-      <w:pPr>
-        <w:pStyle w:val="ListParagraph"/>
-        <w:numPr>
-          <w:ilvl w:val="0"/>
-          <w:numId w:val="2"/>
-        </w:numPr>
-      </w:pPr>
-      <w:r>
-        <w:t>Guests</w:t>
-      </w:r>
-    </w:p>
-    <w:p>
-      <w:pPr>
-        <w:pStyle w:val="ListParagraph"/>
-        <w:numPr>
-          <w:ilvl w:val="0"/>
-          <w:numId w:val="2"/>
-        </w:numPr>
-      </w:pPr>
-      <w:r>
-        <w:t>Dashboard</w:t>
-      </w:r>
-    </w:p>
-    <w:p>
-      <w:pPr>
-        <w:pStyle w:val="ListParagraph"/>
-        <w:numPr>
-          <w:ilvl w:val="1"/>
-          <w:numId w:val="2"/>
-        </w:numPr>
-      </w:pPr>
-      <w:r>
-        <w:t>/</w:t>
-      </w:r>
-      <w:proofErr w:type="gramStart"/>
-      <w:r>
-        <w:t>dashboard</w:t>
-      </w:r>
-      <w:proofErr w:type="gramEnd"/>
-    </w:p>
-    <w:p>
-      <w:pPr>
-        <w:pStyle w:val="ListParagraph"/>
-        <w:numPr>
-          <w:ilvl w:val="1"/>
-          <w:numId w:val="2"/>
-        </w:numPr>
-      </w:pPr>
-      <w:r>
-        <w:t>This is the homepage</w:t>
-      </w:r>
-    </w:p>
-    <w:p>
-      <w:pPr>
-        <w:pStyle w:val="ListParagraph"/>
-        <w:numPr>
-          <w:ilvl w:val="0"/>
-          <w:numId w:val="2"/>
-        </w:numPr>
-      </w:pPr>
-      <w:r>
-        <w:t>Check in Check out</w:t>
-      </w:r>
-    </w:p>
-    <w:p>
-      <w:pPr>
-        <w:pStyle w:val="ListParagraph"/>
-        <w:numPr>
-          <w:ilvl w:val="1"/>
-          <w:numId w:val="2"/>
-        </w:numPr>
-      </w:pPr>
-      <w:r>
-        <w:t>/</w:t>
-      </w:r>
-      <w:proofErr w:type="spellStart"/>
-      <w:r>
-        <w:t>checkin</w:t>
-      </w:r>
-      <w:proofErr w:type="spellEnd"/>
-      <w:proofErr w:type="gramStart"/>
-      <w:r>
-        <w:t>/:</w:t>
-      </w:r>
-      <w:proofErr w:type="spellStart"/>
-      <w:r>
-        <w:t>bookingID</w:t>
-      </w:r>
-      <w:proofErr w:type="spellEnd"/>
-      <w:proofErr w:type="gramEnd"/>
-    </w:p>
-    <w:p>
-      <w:pPr>
-        <w:pStyle w:val="ListParagraph"/>
-        <w:numPr>
-          <w:ilvl w:val="0"/>
-          <w:numId w:val="2"/>
-        </w:numPr>
-      </w:pPr>
-      <w:r>
-        <w:t>App settings</w:t>
-      </w:r>
-      <w:r>
-        <w:tab/>
-      </w:r>
-    </w:p>
-    <w:p>
-      <w:pPr>
-        <w:pStyle w:val="ListParagraph"/>
-        <w:numPr>
-          <w:ilvl w:val="1"/>
-          <w:numId w:val="2"/>
-        </w:numPr>
-      </w:pPr>
-      <w:r>
-        <w:t>/</w:t>
-      </w:r>
-      <w:proofErr w:type="gramStart"/>
-      <w:r>
-        <w:t>settings</w:t>
-      </w:r>
-      <w:proofErr w:type="gramEnd"/>
-    </w:p>
-    <w:p>
-      <w:pPr>
-        <w:pStyle w:val="ListParagraph"/>
-        <w:numPr>
-          <w:ilvl w:val="0"/>
-          <w:numId w:val="2"/>
-        </w:numPr>
-      </w:pPr>
-      <w:r>
-        <w:t>Authentication</w:t>
-      </w:r>
-    </w:p>
-    <w:p>
-      <w:pPr>
-        <w:pStyle w:val="ListParagraph"/>
-        <w:numPr>
-          <w:ilvl w:val="1"/>
-          <w:numId w:val="2"/>
-        </w:numPr>
-      </w:pPr>
-      <w:r>
-        <w:t>/</w:t>
-      </w:r>
-      <w:proofErr w:type="gramStart"/>
       <w:r>
         <w:t>login</w:t>
       </w:r>
-      <w:proofErr w:type="gramEnd"/>
-    </w:p>
-    <w:p>
-      <w:pPr>
-        <w:pStyle w:val="ListParagraph"/>
-        <w:numPr>
-          <w:ilvl w:val="0"/>
-          <w:numId w:val="2"/>
-        </w:numPr>
-      </w:pPr>
-      <w:proofErr w:type="gramStart"/>
-      <w:r>
-        <w:t>User</w:t>
-      </w:r>
-      <w:proofErr w:type="gramEnd"/>
-      <w:r>
-        <w:t xml:space="preserve"> sign up</w:t>
-      </w:r>
-    </w:p>
-    <w:p>
-      <w:pPr>
-        <w:pStyle w:val="ListParagraph"/>
-        <w:numPr>
-          <w:ilvl w:val="1"/>
-          <w:numId w:val="2"/>
-        </w:numPr>
-      </w:pPr>
-      <w:r>
-        <w:t>/</w:t>
-      </w:r>
-      <w:proofErr w:type="gramStart"/>
-      <w:r>
-        <w:t>users</w:t>
-      </w:r>
-      <w:proofErr w:type="gramEnd"/>
+    </w:p>
+    <w:p>
+      <w:pPr>
+        <w:pStyle w:val="ListParagraph"/>
+        <w:numPr>
+          <w:ilvl w:val="0"/>
+          <w:numId w:val="2"/>
+        </w:numPr>
+      </w:pPr>
+      <w:r>
+        <w:t>User sign up</w:t>
+      </w:r>
+    </w:p>
+    <w:p>
+      <w:pPr>
+        <w:pStyle w:val="ListParagraph"/>
+        <w:numPr>
+          <w:ilvl w:val="1"/>
+          <w:numId w:val="2"/>
+        </w:numPr>
+      </w:pPr>
+      <w:r>
+        <w:t>/users</w:t>
+      </w:r>
     </w:p>
     <w:p>
       <w:pPr>
@@ -1792,13 +1751,8 @@
         </w:numPr>
       </w:pPr>
       <w:r>
-        <w:t>/</w:t>
-      </w:r>
-      <w:proofErr w:type="gramStart"/>
-      <w:r>
-        <w:t>account</w:t>
-      </w:r>
-      <w:proofErr w:type="gramEnd"/>
+        <w:t>/account</w:t>
+      </w:r>
     </w:p>
     <w:p>
       <w:pPr>
@@ -1817,13 +1771,8 @@
       <w:pPr>
         <w:pStyle w:val="Heading2"/>
       </w:pPr>
-      <w:proofErr w:type="gramStart"/>
-      <w:r>
-        <w:t>Client Side</w:t>
-      </w:r>
-      <w:proofErr w:type="gramEnd"/>
-      <w:r>
-        <w:t xml:space="preserve"> Rendering (CSR) vs Server Side Rendering (SSR)</w:t>
+      <w:r>
+        <w:t>Client Side Rendering (CSR) vs Server Side Rendering (SSR)</w:t>
       </w:r>
     </w:p>
     <w:p>
@@ -1941,21 +1890,12 @@
       <w:r>
         <w:t xml:space="preserve">Used to build </w:t>
       </w:r>
-      <w:proofErr w:type="gramStart"/>
-      <w:r>
-        <w:rPr>
-          <w:b/>
-          <w:bCs/>
-        </w:rPr>
-        <w:t>Multi-Page</w:t>
-      </w:r>
-      <w:proofErr w:type="gramEnd"/>
-      <w:r>
-        <w:rPr>
-          <w:b/>
-          <w:bCs/>
-        </w:rPr>
-        <w:t xml:space="preserve"> apps (MPAs)</w:t>
+      <w:r>
+        <w:rPr>
+          <w:b/>
+          <w:bCs/>
+        </w:rPr>
+        <w:t>Multi-Page apps (MPAs)</w:t>
       </w:r>
       <w:r>
         <w:rPr>
@@ -2141,15 +2081,7 @@
         <w:t>Remote State management</w:t>
       </w:r>
       <w:r>
-        <w:t xml:space="preserve"> (our app will implement an </w:t>
-      </w:r>
-      <w:proofErr w:type="gramStart"/>
-      <w:r>
-        <w:t>easy to use</w:t>
-      </w:r>
-      <w:proofErr w:type="gramEnd"/>
-      <w:r>
-        <w:t xml:space="preserve"> interface that lives on a server)</w:t>
+        <w:t xml:space="preserve"> (our app will implement an easy to use interface that lives on a server)</w:t>
       </w:r>
     </w:p>
     <w:p>

</xml_diff>